<commit_message>
Update UML and working doc.
</commit_message>
<xml_diff>
--- a/design/Working Document.docx
+++ b/design/Working Document.docx
@@ -72,22 +72,25 @@
         <w:t xml:space="preserve">simulate different vehicle types </w:t>
       </w:r>
       <w:r>
-        <w:t xml:space="preserve">behaviour with traffic lights and </w:t>
-      </w:r>
-      <w:r>
-        <w:t xml:space="preserve">intersections. </w:t>
-      </w:r>
-      <w:r>
-        <w:t>The program will be console based to begin with, and the user w</w:t>
-      </w:r>
-      <w:r>
-        <w:t xml:space="preserve">ill </w:t>
-      </w:r>
-      <w:r>
-        <w:t xml:space="preserve">enter variables </w:t>
+        <w:t>behaviour with traffic lights</w:t>
+      </w:r>
+      <w:r>
+        <w:t>, roads</w:t>
       </w:r>
       <w:bookmarkStart w:id="0" w:name="_GoBack"/>
       <w:bookmarkEnd w:id="0"/>
+      <w:r>
+        <w:t xml:space="preserve"> and </w:t>
+      </w:r>
+      <w:r>
+        <w:t xml:space="preserve">intersections. </w:t>
+      </w:r>
+      <w:r>
+        <w:t>The program will be console based to begin with</w:t>
+      </w:r>
+      <w:r>
+        <w:t xml:space="preserve"> </w:t>
+      </w:r>
     </w:p>
     <w:p/>
     <w:p>
@@ -119,7 +122,6 @@
         <w:t>2m wide</w:t>
       </w:r>
     </w:p>
-    <w:p/>
     <w:sectPr>
       <w:pgSz w:w="11906" w:h="16838"/>
       <w:pgMar w:top="1440" w:right="1440" w:bottom="1440" w:left="1440" w:header="708" w:footer="708" w:gutter="0"/>

</xml_diff>